<commit_message>
VVK lab 4 modified
</commit_message>
<xml_diff>
--- a/VVK/lab 4/ВВК отчет 4.docx
+++ b/VVK/lab 4/ВВК отчет 4.docx
@@ -1665,43 +1665,7 @@
             <w:rPr>
               <w:rFonts w:ascii="Cambria Math" w:hAnsi="Cambria Math"/>
             </w:rPr>
-            <m:t>=0.4</m:t>
-          </m:r>
-          <m:r>
-            <w:rPr>
-              <w:rFonts w:ascii="Cambria Math" w:hAnsi="Cambria Math"/>
-            </w:rPr>
-            <m:t>*</m:t>
-          </m:r>
-          <m:r>
-            <w:rPr>
-              <w:rFonts w:ascii="Cambria Math" w:hAnsi="Cambria Math"/>
-            </w:rPr>
-            <m:t>40*</m:t>
-          </m:r>
-          <m:r>
-            <w:rPr>
-              <w:rFonts w:ascii="Cambria Math" w:hAnsi="Cambria Math"/>
-            </w:rPr>
-            <m:t>16000</m:t>
-          </m:r>
-          <m:r>
-            <w:rPr>
-              <w:rFonts w:ascii="Cambria Math" w:hAnsi="Cambria Math"/>
-            </w:rPr>
-            <m:t>=25</m:t>
-          </m:r>
-          <m:r>
-            <w:rPr>
-              <w:rFonts w:ascii="Cambria Math" w:hAnsi="Cambria Math"/>
-            </w:rPr>
-            <m:t>60</m:t>
-          </m:r>
-          <m:r>
-            <w:rPr>
-              <w:rFonts w:ascii="Cambria Math" w:hAnsi="Cambria Math"/>
-            </w:rPr>
-            <m:t>00</m:t>
+            <m:t>=0.4*40*16000=256000</m:t>
           </m:r>
         </m:oMath>
       </m:oMathPara>
@@ -1766,31 +1730,7 @@
             <w:rPr>
               <w:rFonts w:ascii="Cambria Math" w:hAnsi="Cambria Math"/>
             </w:rPr>
-            <m:t>=</m:t>
-          </m:r>
-          <m:r>
-            <w:rPr>
-              <w:rFonts w:ascii="Cambria Math" w:hAnsi="Cambria Math"/>
-            </w:rPr>
-            <m:t>0.4</m:t>
-          </m:r>
-          <m:r>
-            <w:rPr>
-              <w:rFonts w:ascii="Cambria Math" w:hAnsi="Cambria Math"/>
-            </w:rPr>
-            <m:t>*</m:t>
-          </m:r>
-          <m:r>
-            <w:rPr>
-              <w:rFonts w:ascii="Cambria Math" w:hAnsi="Cambria Math"/>
-            </w:rPr>
-            <m:t>30*5=</m:t>
-          </m:r>
-          <m:r>
-            <w:rPr>
-              <w:rFonts w:ascii="Cambria Math" w:hAnsi="Cambria Math"/>
-            </w:rPr>
-            <m:t>60</m:t>
+            <m:t>=0.4*30*5=60</m:t>
           </m:r>
         </m:oMath>
       </m:oMathPara>
@@ -1854,25 +1794,7 @@
             <w:rPr>
               <w:rFonts w:ascii="Cambria Math" w:hAnsi="Cambria Math"/>
             </w:rPr>
-            <m:t>=</m:t>
-          </m:r>
-          <m:r>
-            <w:rPr>
-              <w:rFonts w:ascii="Cambria Math" w:hAnsi="Cambria Math"/>
-            </w:rPr>
-            <m:t>0.4</m:t>
-          </m:r>
-          <m:r>
-            <w:rPr>
-              <w:rFonts w:ascii="Cambria Math" w:hAnsi="Cambria Math"/>
-            </w:rPr>
-            <m:t>*1*1=</m:t>
-          </m:r>
-          <m:r>
-            <w:rPr>
-              <w:rFonts w:ascii="Cambria Math" w:hAnsi="Cambria Math"/>
-            </w:rPr>
-            <m:t>0.4</m:t>
+            <m:t>=0.4*1*1=0.4</m:t>
           </m:r>
         </m:oMath>
       </m:oMathPara>
@@ -2154,14 +2076,7 @@
               <w:rFonts w:ascii="Cambria Math" w:hAnsi="Cambria Math"/>
               <w:lang w:val="en-US"/>
             </w:rPr>
-            <m:t>=1*256000=256</m:t>
-          </m:r>
-          <m:r>
-            <w:rPr>
-              <w:rFonts w:ascii="Cambria Math" w:hAnsi="Cambria Math"/>
-              <w:lang w:val="en-US"/>
-            </w:rPr>
-            <m:t>000</m:t>
+            <m:t>=1*256000=256000</m:t>
           </m:r>
         </m:oMath>
       </m:oMathPara>
@@ -2232,14 +2147,7 @@
               <w:rFonts w:ascii="Cambria Math" w:hAnsi="Cambria Math"/>
               <w:lang w:val="en-US"/>
             </w:rPr>
-            <m:t>=5000*60=3</m:t>
-          </m:r>
-          <m:r>
-            <w:rPr>
-              <w:rFonts w:ascii="Cambria Math" w:hAnsi="Cambria Math"/>
-              <w:lang w:val="en-US"/>
-            </w:rPr>
-            <m:t>00000</m:t>
+            <m:t>=5000*60=300000</m:t>
           </m:r>
         </m:oMath>
       </m:oMathPara>
@@ -2310,28 +2218,7 @@
               <w:rFonts w:ascii="Cambria Math" w:hAnsi="Cambria Math"/>
               <w:lang w:val="en-US"/>
             </w:rPr>
-            <m:t>=100000*</m:t>
-          </m:r>
-          <m:r>
-            <w:rPr>
-              <w:rFonts w:ascii="Cambria Math" w:hAnsi="Cambria Math"/>
-              <w:lang w:val="en-US"/>
-            </w:rPr>
-            <m:t>0.4</m:t>
-          </m:r>
-          <m:r>
-            <w:rPr>
-              <w:rFonts w:ascii="Cambria Math" w:hAnsi="Cambria Math"/>
-              <w:lang w:val="en-US"/>
-            </w:rPr>
-            <m:t>=4</m:t>
-          </m:r>
-          <m:r>
-            <w:rPr>
-              <w:rFonts w:ascii="Cambria Math" w:hAnsi="Cambria Math"/>
-              <w:lang w:val="en-US"/>
-            </w:rPr>
-            <m:t>0000</m:t>
+            <m:t>=100000*0.4=40000</m:t>
           </m:r>
         </m:oMath>
       </m:oMathPara>
@@ -2380,21 +2267,7 @@
               <w:rFonts w:ascii="Cambria Math" w:eastAsiaTheme="minorEastAsia" w:hAnsi="Cambria Math"/>
               <w:lang w:val="en-US"/>
             </w:rPr>
-            <m:t>=256000+300000+4</m:t>
-          </m:r>
-          <m:r>
-            <w:rPr>
-              <w:rFonts w:ascii="Cambria Math" w:eastAsiaTheme="minorEastAsia" w:hAnsi="Cambria Math"/>
-              <w:lang w:val="en-US"/>
-            </w:rPr>
-            <m:t>0000=596</m:t>
-          </m:r>
-          <m:r>
-            <w:rPr>
-              <w:rFonts w:ascii="Cambria Math" w:eastAsiaTheme="minorEastAsia" w:hAnsi="Cambria Math"/>
-              <w:lang w:val="en-US"/>
-            </w:rPr>
-            <m:t>000</m:t>
+            <m:t>=256000+300000+40000=596000</m:t>
           </m:r>
         </m:oMath>
       </m:oMathPara>
@@ -4123,49 +3996,7 @@
             <w:rPr>
               <w:rFonts w:ascii="Cambria Math" w:hAnsi="Cambria Math"/>
             </w:rPr>
-            <m:t>=</m:t>
-          </m:r>
-          <m:r>
-            <w:rPr>
-              <w:rFonts w:ascii="Cambria Math" w:hAnsi="Cambria Math"/>
-            </w:rPr>
-            <m:t>0.4</m:t>
-          </m:r>
-          <m:r>
-            <w:rPr>
-              <w:rFonts w:ascii="Cambria Math" w:hAnsi="Cambria Math"/>
-            </w:rPr>
-            <m:t>*</m:t>
-          </m:r>
-          <m:r>
-            <w:rPr>
-              <w:rFonts w:ascii="Cambria Math" w:hAnsi="Cambria Math"/>
-            </w:rPr>
-            <m:t>40</m:t>
-          </m:r>
-          <m:r>
-            <w:rPr>
-              <w:rFonts w:ascii="Cambria Math" w:hAnsi="Cambria Math"/>
-            </w:rPr>
-            <m:t>*</m:t>
-          </m:r>
-          <m:r>
-            <w:rPr>
-              <w:rFonts w:ascii="Cambria Math" w:hAnsi="Cambria Math"/>
-            </w:rPr>
-            <m:t>16000</m:t>
-          </m:r>
-          <m:r>
-            <w:rPr>
-              <w:rFonts w:ascii="Cambria Math" w:hAnsi="Cambria Math"/>
-            </w:rPr>
-            <m:t>=256</m:t>
-          </m:r>
-          <m:r>
-            <w:rPr>
-              <w:rFonts w:ascii="Cambria Math" w:hAnsi="Cambria Math"/>
-            </w:rPr>
-            <m:t>000</m:t>
+            <m:t>=0.4*40*16000=256000</m:t>
           </m:r>
         </m:oMath>
       </m:oMathPara>
@@ -4230,31 +4061,7 @@
             <w:rPr>
               <w:rFonts w:ascii="Cambria Math" w:hAnsi="Cambria Math"/>
             </w:rPr>
-            <m:t>=</m:t>
-          </m:r>
-          <m:r>
-            <w:rPr>
-              <w:rFonts w:ascii="Cambria Math" w:hAnsi="Cambria Math"/>
-            </w:rPr>
-            <m:t>0.4</m:t>
-          </m:r>
-          <m:r>
-            <w:rPr>
-              <w:rFonts w:ascii="Cambria Math" w:hAnsi="Cambria Math"/>
-            </w:rPr>
-            <m:t>*</m:t>
-          </m:r>
-          <m:r>
-            <w:rPr>
-              <w:rFonts w:ascii="Cambria Math" w:hAnsi="Cambria Math"/>
-            </w:rPr>
-            <m:t>30*5=6</m:t>
-          </m:r>
-          <m:r>
-            <w:rPr>
-              <w:rFonts w:ascii="Cambria Math" w:hAnsi="Cambria Math"/>
-            </w:rPr>
-            <m:t>0</m:t>
+            <m:t>=0.4*30*5=60</m:t>
           </m:r>
         </m:oMath>
       </m:oMathPara>
@@ -4318,25 +4125,7 @@
             <w:rPr>
               <w:rFonts w:ascii="Cambria Math" w:hAnsi="Cambria Math"/>
             </w:rPr>
-            <m:t>=</m:t>
-          </m:r>
-          <m:r>
-            <w:rPr>
-              <w:rFonts w:ascii="Cambria Math" w:hAnsi="Cambria Math"/>
-            </w:rPr>
-            <m:t>0.4</m:t>
-          </m:r>
-          <m:r>
-            <w:rPr>
-              <w:rFonts w:ascii="Cambria Math" w:hAnsi="Cambria Math"/>
-            </w:rPr>
-            <m:t>*1*1=</m:t>
-          </m:r>
-          <m:r>
-            <w:rPr>
-              <w:rFonts w:ascii="Cambria Math" w:hAnsi="Cambria Math"/>
-            </w:rPr>
-            <m:t>0.4</m:t>
+            <m:t>=0.4*1*1=0.4</m:t>
           </m:r>
         </m:oMath>
       </m:oMathPara>
@@ -4547,35 +4336,7 @@
               <w:rFonts w:ascii="Cambria Math" w:hAnsi="Cambria Math"/>
               <w:lang w:val="en-US"/>
             </w:rPr>
-            <m:t>=1*256000+5000*6</m:t>
-          </m:r>
-          <m:r>
-            <w:rPr>
-              <w:rFonts w:ascii="Cambria Math" w:hAnsi="Cambria Math"/>
-              <w:lang w:val="en-US"/>
-            </w:rPr>
-            <m:t>0+100000*</m:t>
-          </m:r>
-          <m:r>
-            <w:rPr>
-              <w:rFonts w:ascii="Cambria Math" w:hAnsi="Cambria Math"/>
-              <w:lang w:val="en-US"/>
-            </w:rPr>
-            <m:t>0.4</m:t>
-          </m:r>
-          <m:r>
-            <w:rPr>
-              <w:rFonts w:ascii="Cambria Math" w:hAnsi="Cambria Math"/>
-              <w:lang w:val="en-US"/>
-            </w:rPr>
-            <m:t>=596</m:t>
-          </m:r>
-          <m:r>
-            <w:rPr>
-              <w:rFonts w:ascii="Cambria Math" w:hAnsi="Cambria Math"/>
-              <w:lang w:val="en-US"/>
-            </w:rPr>
-            <m:t>000</m:t>
+            <m:t>=1*256000+5000*60+100000*0.4=596000</m:t>
           </m:r>
         </m:oMath>
       </m:oMathPara>
@@ -5392,21 +5153,7 @@
               <w:rFonts w:ascii="Cambria Math" w:hAnsi="Cambria Math"/>
               <w:lang w:val="en-US"/>
             </w:rPr>
-            <m:t>-</m:t>
-          </m:r>
-          <m:r>
-            <w:rPr>
-              <w:rFonts w:ascii="Cambria Math" w:hAnsi="Cambria Math"/>
-              <w:lang w:val="en-US"/>
-            </w:rPr>
-            <m:t>596000= -96</m:t>
-          </m:r>
-          <m:r>
-            <w:rPr>
-              <w:rFonts w:ascii="Cambria Math" w:hAnsi="Cambria Math"/>
-              <w:lang w:val="en-US"/>
-            </w:rPr>
-            <m:t>000</m:t>
+            <m:t>-596000= -96000</m:t>
           </m:r>
         </m:oMath>
       </m:oMathPara>
@@ -5788,7 +5535,7 @@
         <w:rPr>
           <w:lang w:val="en-US"/>
         </w:rPr>
-        <w:t>94233,2</w:t>
+        <w:t>94233</w:t>
       </w:r>
       <w:r>
         <w:t>.</w:t>
@@ -5805,12 +5552,6 @@
           <w:lang w:val="en-US"/>
         </w:rPr>
         <w:t>98233</w:t>
-      </w:r>
-      <w:r>
-        <w:rPr>
-          <w:rFonts w:eastAsiaTheme="minorEastAsia"/>
-        </w:rPr>
-        <w:t>,2</w:t>
       </w:r>
       <w:r>
         <w:rPr>
@@ -5984,8 +5725,6 @@
       <w:r>
         <w:t xml:space="preserve"> руб.</w:t>
       </w:r>
-      <w:bookmarkStart w:id="19" w:name="_GoBack"/>
-      <w:bookmarkEnd w:id="19"/>
     </w:p>
     <w:p>
       <w:pPr>
@@ -6165,7 +5904,7 @@
                 </w:rPr>
                 <m:t>*</m:t>
               </m:r>
-              <w:bookmarkStart w:id="20" w:name="_Hlk149685671"/>
+              <w:bookmarkStart w:id="19" w:name="_Hlk149685671"/>
               <m:sSup>
                 <m:sSupPr>
                   <m:ctrlPr>
@@ -6357,7 +6096,7 @@
                 </w:rPr>
                 <m:t>*S</m:t>
               </m:r>
-              <w:bookmarkEnd w:id="20"/>
+              <w:bookmarkEnd w:id="19"/>
             </m:den>
           </m:f>
           <m:r>
@@ -6658,7 +6397,7 @@
               </m:sSub>
             </m:num>
             <m:den>
-              <w:bookmarkStart w:id="21" w:name="_Hlk149685748"/>
+              <w:bookmarkStart w:id="20" w:name="_Hlk149685748"/>
               <m:sSup>
                 <m:sSupPr>
                   <m:ctrlPr>
@@ -6850,7 +6589,7 @@
                 </w:rPr>
                 <m:t>*S</m:t>
               </m:r>
-              <w:bookmarkEnd w:id="21"/>
+              <w:bookmarkEnd w:id="20"/>
             </m:den>
           </m:f>
           <m:r>
@@ -6860,7 +6599,7 @@
             </w:rPr>
             <m:t>=</m:t>
           </m:r>
-          <w:bookmarkStart w:id="22" w:name="_Hlk149685850"/>
+          <w:bookmarkStart w:id="21" w:name="_Hlk149685850"/>
           <m:f>
             <m:fPr>
               <m:ctrlPr>
@@ -7067,7 +6806,7 @@
               </m:sSup>
             </m:den>
           </m:f>
-          <w:bookmarkEnd w:id="22"/>
+          <w:bookmarkEnd w:id="21"/>
           <m:r>
             <w:rPr>
               <w:rFonts w:ascii="Cambria Math" w:hAnsi="Cambria Math"/>
@@ -7584,11 +7323,18 @@
         </w:rPr>
         <w:t xml:space="preserve"> = </w:t>
       </w:r>
-      <w:bookmarkStart w:id="23" w:name="_Hlk149686881"/>
-      <w:r>
-        <w:t>675586</w:t>
-      </w:r>
-      <w:bookmarkEnd w:id="23"/>
+      <w:r>
+        <w:rPr>
+          <w:lang w:val="en-US"/>
+        </w:rPr>
+        <w:t>6</w:t>
+      </w:r>
+      <w:r>
+        <w:rPr>
+          <w:lang w:val="en-US"/>
+        </w:rPr>
+        <w:t>94233</w:t>
+      </w:r>
       <w:r>
         <w:t xml:space="preserve"> </w:t>
       </w:r>
@@ -7602,12 +7348,21 @@
         <w:t>U</w:t>
       </w:r>
       <w:r>
-        <w:t xml:space="preserve"> = 20</w:t>
+        <w:t xml:space="preserve"> = </w:t>
+      </w:r>
+      <w:r>
+        <w:rPr>
+          <w:lang w:val="en-US"/>
+        </w:rPr>
+        <w:t>4</w:t>
+      </w:r>
+      <w:r>
+        <w:t>0</w:t>
       </w:r>
       <w:r>
         <w:t xml:space="preserve"> сек. Отсюда 1% от стоимости </w:t>
       </w:r>
-      <w:bookmarkStart w:id="24" w:name="_Hlk149686894"/>
+      <w:bookmarkStart w:id="22" w:name="_Hlk149686894"/>
       <w:r>
         <w:rPr>
           <w:lang w:val="en-US"/>
@@ -7615,9 +7370,15 @@
         <w:t xml:space="preserve">dS = </w:t>
       </w:r>
       <w:r>
-        <w:t>6756</w:t>
-      </w:r>
-      <w:bookmarkEnd w:id="24"/>
+        <w:t>6</w:t>
+      </w:r>
+      <w:bookmarkEnd w:id="22"/>
+      <w:r>
+        <w:rPr>
+          <w:lang w:val="en-US"/>
+        </w:rPr>
+        <w:t>942</w:t>
+      </w:r>
       <w:r>
         <w:t xml:space="preserve"> руб, а 1% времени равен </w:t>
       </w:r>
@@ -7789,7 +7550,7 @@
               </w:rPr>
             </w:pPr>
             <w:r>
-              <w:t>20.0</w:t>
+              <w:t>40.0</w:t>
             </w:r>
           </w:p>
         </w:tc>
@@ -7823,7 +7584,7 @@
               </w:rPr>
             </w:pPr>
             <w:r>
-              <w:t>675586</w:t>
+              <w:t>694233.0</w:t>
             </w:r>
           </w:p>
         </w:tc>
@@ -7864,7 +7625,7 @@
               </w:rPr>
             </w:pPr>
             <w:r>
-              <w:t>19.500206</w:t>
+              <w:t>37.359901</w:t>
             </w:r>
           </w:p>
         </w:tc>
@@ -7881,7 +7642,7 @@
               </w:rPr>
             </w:pPr>
             <w:r>
-              <w:t>0.499812</w:t>
+              <w:t>2.640176</w:t>
             </w:r>
           </w:p>
         </w:tc>
@@ -7899,7 +7660,7 @@
               </w:rPr>
             </w:pPr>
             <w:r>
-              <w:t>682342</w:t>
+              <w:t>701175</w:t>
             </w:r>
           </w:p>
         </w:tc>
@@ -7940,7 +7701,7 @@
               </w:rPr>
             </w:pPr>
             <w:r>
-              <w:t>19.024766</w:t>
+              <w:t>35.046671</w:t>
             </w:r>
           </w:p>
         </w:tc>
@@ -7957,7 +7718,7 @@
               </w:rPr>
             </w:pPr>
             <w:r>
-              <w:t>0.47544</w:t>
+              <w:t>2.31323</w:t>
             </w:r>
           </w:p>
         </w:tc>
@@ -7974,7 +7735,7 @@
               </w:rPr>
             </w:pPr>
             <w:r>
-              <w:t>689098</w:t>
+              <w:t>708117</w:t>
             </w:r>
           </w:p>
         </w:tc>
@@ -8015,7 +7776,7 @@
               </w:rPr>
             </w:pPr>
             <w:r>
-              <w:t>18.571958</w:t>
+              <w:t>33.003197</w:t>
             </w:r>
           </w:p>
         </w:tc>
@@ -8032,7 +7793,7 @@
               </w:rPr>
             </w:pPr>
             <w:r>
-              <w:t>0.452808</w:t>
+              <w:t>2.043474</w:t>
             </w:r>
           </w:p>
         </w:tc>
@@ -8049,7 +7810,7 @@
               </w:rPr>
             </w:pPr>
             <w:r>
-              <w:t>695854</w:t>
+              <w:t>715059</w:t>
             </w:r>
           </w:p>
         </w:tc>
@@ -8090,7 +7851,7 @@
               </w:rPr>
             </w:pPr>
             <w:r>
-              <w:t>18.140204</w:t>
+              <w:t>31.184892</w:t>
             </w:r>
           </w:p>
         </w:tc>
@@ -8107,7 +7868,7 @@
               </w:rPr>
             </w:pPr>
             <w:r>
-              <w:t>0.431754</w:t>
+              <w:t>1.818305</w:t>
             </w:r>
           </w:p>
         </w:tc>
@@ -8124,7 +7885,7 @@
               </w:rPr>
             </w:pPr>
             <w:r>
-              <w:t>702610</w:t>
+              <w:t>722001</w:t>
             </w:r>
           </w:p>
         </w:tc>
@@ -8165,7 +7926,7 @@
               </w:rPr>
             </w:pPr>
             <w:r>
-              <w:t>17.728068</w:t>
+              <w:t>29.556484</w:t>
             </w:r>
           </w:p>
         </w:tc>
@@ -8182,7 +7943,7 @@
               </w:rPr>
             </w:pPr>
             <w:r>
-              <w:t>0.412136</w:t>
+              <w:t>1.628409</w:t>
             </w:r>
           </w:p>
         </w:tc>
@@ -8199,7 +7960,7 @@
               </w:rPr>
             </w:pPr>
             <w:r>
-              <w:t>709366</w:t>
+              <w:t>728943</w:t>
             </w:r>
           </w:p>
         </w:tc>
@@ -8240,7 +8001,7 @@
               </w:rPr>
             </w:pPr>
             <w:r>
-              <w:t>17.334243</w:t>
+              <w:t>28.0897</w:t>
             </w:r>
           </w:p>
         </w:tc>
@@ -8257,7 +8018,7 @@
               </w:rPr>
             </w:pPr>
             <w:r>
-              <w:t>0.393825</w:t>
+              <w:t>1.466784</w:t>
             </w:r>
           </w:p>
         </w:tc>
@@ -8274,7 +8035,7 @@
               </w:rPr>
             </w:pPr>
             <w:r>
-              <w:t>716122</w:t>
+              <w:t>735885</w:t>
             </w:r>
           </w:p>
         </w:tc>
@@ -8315,7 +8076,7 @@
               </w:rPr>
             </w:pPr>
             <w:r>
-              <w:t>16.957535</w:t>
+              <w:t>26.761615</w:t>
             </w:r>
           </w:p>
         </w:tc>
@@ -8332,7 +8093,7 @@
               </w:rPr>
             </w:pPr>
             <w:r>
-              <w:t>0.376708</w:t>
+              <w:t>1.328085</w:t>
             </w:r>
           </w:p>
         </w:tc>
@@ -8349,7 +8110,7 @@
               </w:rPr>
             </w:pPr>
             <w:r>
-              <w:t>722878</w:t>
+              <w:t>742827</w:t>
             </w:r>
           </w:p>
         </w:tc>
@@ -8390,7 +8151,7 @@
               </w:rPr>
             </w:pPr>
             <w:r>
-              <w:t>16.596853</w:t>
+              <w:t>25.553445</w:t>
             </w:r>
           </w:p>
         </w:tc>
@@ -8407,13 +8168,7 @@
               </w:rPr>
             </w:pPr>
             <w:r>
-              <w:t>0.3</w:t>
-            </w:r>
-            <w:r>
-              <w:t>40</w:t>
-            </w:r>
-            <w:r>
-              <w:t>683</w:t>
+              <w:t>1.20817</w:t>
             </w:r>
           </w:p>
         </w:tc>
@@ -8430,7 +8185,7 @@
               </w:rPr>
             </w:pPr>
             <w:r>
-              <w:t>729634</w:t>
+              <w:t>749769</w:t>
             </w:r>
           </w:p>
         </w:tc>
@@ -8471,7 +8226,7 @@
               </w:rPr>
             </w:pPr>
             <w:r>
-              <w:t>16.251194</w:t>
+              <w:t>24.44965</w:t>
             </w:r>
           </w:p>
         </w:tc>
@@ -8488,7 +8243,7 @@
               </w:rPr>
             </w:pPr>
             <w:r>
-              <w:t>0.345659</w:t>
+              <w:t>1.103795</w:t>
             </w:r>
           </w:p>
         </w:tc>
@@ -8505,7 +8260,7 @@
               </w:rPr>
             </w:pPr>
             <w:r>
-              <w:t>736390</w:t>
+              <w:t>756711</w:t>
             </w:r>
           </w:p>
         </w:tc>
@@ -8547,7 +8302,7 @@
               </w:rPr>
             </w:pPr>
             <w:r>
-              <w:t>15.919639</w:t>
+              <w:t>23.437264</w:t>
             </w:r>
           </w:p>
         </w:tc>
@@ -8564,7 +8319,7 @@
               </w:rPr>
             </w:pPr>
             <w:r>
-              <w:t>0.331555</w:t>
+              <w:t>1.012386</w:t>
             </w:r>
           </w:p>
         </w:tc>
@@ -8581,7 +8336,7 @@
               </w:rPr>
             </w:pPr>
             <w:r>
-              <w:t>743146</w:t>
+              <w:t>763653</w:t>
             </w:r>
           </w:p>
         </w:tc>
@@ -8622,13 +8377,7 @@
               </w:rPr>
             </w:pPr>
             <w:r>
-              <w:t>15.</w:t>
-            </w:r>
-            <w:r>
-              <w:t>40</w:t>
-            </w:r>
-            <w:r>
-              <w:t>1342</w:t>
+              <w:t>22.505385</w:t>
             </w:r>
           </w:p>
         </w:tc>
@@ -8645,7 +8394,7 @@
               </w:rPr>
             </w:pPr>
             <w:r>
-              <w:t>0.318297</w:t>
+              <w:t>0.931879</w:t>
             </w:r>
           </w:p>
         </w:tc>
@@ -8662,7 +8411,7 @@
               </w:rPr>
             </w:pPr>
             <w:r>
-              <w:t>749902</w:t>
+              <w:t>770595</w:t>
             </w:r>
           </w:p>
         </w:tc>
@@ -8703,7 +8452,7 @@
               </w:rPr>
             </w:pPr>
             <w:r>
-              <w:t>15.295524</w:t>
+              <w:t>21.644776</w:t>
             </w:r>
           </w:p>
         </w:tc>
@@ -8720,7 +8469,7 @@
               </w:rPr>
             </w:pPr>
             <w:r>
-              <w:t>0.305818</w:t>
+              <w:t>0.860609</w:t>
             </w:r>
           </w:p>
         </w:tc>
@@ -8737,7 +8486,7 @@
               </w:rPr>
             </w:pPr>
             <w:r>
-              <w:t>756658</w:t>
+              <w:t>777537</w:t>
             </w:r>
           </w:p>
         </w:tc>
@@ -8778,7 +8527,7 @@
               </w:rPr>
             </w:pPr>
             <w:r>
-              <w:t>15.001465</w:t>
+              <w:t>20.847562</w:t>
             </w:r>
           </w:p>
         </w:tc>
@@ -8795,10 +8544,7 @@
               </w:rPr>
             </w:pPr>
             <w:r>
-              <w:t>0.4</w:t>
-            </w:r>
-            <w:r>
-              <w:t>94059</w:t>
+              <w:t>0.797214</w:t>
             </w:r>
           </w:p>
         </w:tc>
@@ -8815,7 +8561,7 @@
               </w:rPr>
             </w:pPr>
             <w:r>
-              <w:t>763414</w:t>
+              <w:t>784479</w:t>
             </w:r>
           </w:p>
         </w:tc>
@@ -8856,7 +8602,7 @@
               </w:rPr>
             </w:pPr>
             <w:r>
-              <w:t>14.718499</w:t>
+              <w:t>20.106988</w:t>
             </w:r>
           </w:p>
         </w:tc>
@@ -8873,10 +8619,7 @@
               </w:rPr>
             </w:pPr>
             <w:r>
-              <w:t>0.4</w:t>
-            </w:r>
-            <w:r>
-              <w:t>82966</w:t>
+              <w:t>0.740574</w:t>
             </w:r>
           </w:p>
         </w:tc>
@@ -8893,7 +8636,7 @@
               </w:rPr>
             </w:pPr>
             <w:r>
-              <w:t>770170</w:t>
+              <w:t>791421</w:t>
             </w:r>
           </w:p>
         </w:tc>
@@ -8934,13 +8677,7 @@
               </w:rPr>
             </w:pPr>
             <w:r>
-              <w:t>14.44</w:t>
-            </w:r>
-            <w:r>
-              <w:t>40</w:t>
-            </w:r>
-            <w:r>
-              <w:t>1</w:t>
+              <w:t>19.417224</w:t>
             </w:r>
           </w:p>
         </w:tc>
@@ -8957,10 +8694,7 @@
               </w:rPr>
             </w:pPr>
             <w:r>
-              <w:t>0.4</w:t>
-            </w:r>
-            <w:r>
-              <w:t>72489</w:t>
+              <w:t>0.689764</w:t>
             </w:r>
           </w:p>
         </w:tc>
@@ -8977,7 +8711,7 @@
               </w:rPr>
             </w:pPr>
             <w:r>
-              <w:t>776926</w:t>
+              <w:t>798363</w:t>
             </w:r>
           </w:p>
         </w:tc>
@@ -9018,7 +8752,7 @@
               </w:rPr>
             </w:pPr>
             <w:r>
-              <w:t>14.183427</w:t>
+              <w:t>18.773214</w:t>
             </w:r>
           </w:p>
         </w:tc>
@@ -9035,10 +8769,7 @@
               </w:rPr>
             </w:pPr>
             <w:r>
-              <w:t>0.4</w:t>
-            </w:r>
-            <w:r>
-              <w:t>62583</w:t>
+              <w:t>0.644009</w:t>
             </w:r>
           </w:p>
         </w:tc>
@@ -9055,7 +8786,7 @@
               </w:rPr>
             </w:pPr>
             <w:r>
-              <w:t>783682</w:t>
+              <w:t>805305</w:t>
             </w:r>
           </w:p>
         </w:tc>
@@ -9096,7 +8827,7 @@
               </w:rPr>
             </w:pPr>
             <w:r>
-              <w:t>13.93022</w:t>
+              <w:t>18.170553</w:t>
             </w:r>
           </w:p>
         </w:tc>
@@ -9113,10 +8844,7 @@
               </w:rPr>
             </w:pPr>
             <w:r>
-              <w:t>0.4</w:t>
-            </w:r>
-            <w:r>
-              <w:t>53207</w:t>
+              <w:t>0.602661</w:t>
             </w:r>
           </w:p>
         </w:tc>
@@ -9133,7 +8861,7 @@
               </w:rPr>
             </w:pPr>
             <w:r>
-              <w:t>790438</w:t>
+              <w:t>812247</w:t>
             </w:r>
           </w:p>
         </w:tc>
@@ -9174,7 +8902,7 @@
               </w:rPr>
             </w:pPr>
             <w:r>
-              <w:t>13.685895</w:t>
+              <w:t>17.605382</w:t>
             </w:r>
           </w:p>
         </w:tc>
@@ -9191,10 +8919,7 @@
               </w:rPr>
             </w:pPr>
             <w:r>
-              <w:t>0.4</w:t>
-            </w:r>
-            <w:r>
-              <w:t>44325</w:t>
+              <w:t>0.565171</w:t>
             </w:r>
           </w:p>
         </w:tc>
@@ -9211,7 +8936,7 @@
               </w:rPr>
             </w:pPr>
             <w:r>
-              <w:t>797194</w:t>
+              <w:t>819189</w:t>
             </w:r>
           </w:p>
         </w:tc>
@@ -9252,7 +8977,7 @@
               </w:rPr>
             </w:pPr>
             <w:r>
-              <w:t>13.449993</w:t>
+              <w:t>17.074308</w:t>
             </w:r>
           </w:p>
         </w:tc>
@@ -9269,10 +8994,7 @@
               </w:rPr>
             </w:pPr>
             <w:r>
-              <w:t>0.4</w:t>
-            </w:r>
-            <w:r>
-              <w:t>35902</w:t>
+              <w:t>0.531074</w:t>
             </w:r>
           </w:p>
         </w:tc>
@@ -9289,7 +9011,7 @@
               </w:rPr>
             </w:pPr>
             <w:r>
-              <w:t>803950</w:t>
+              <w:t>826131</w:t>
             </w:r>
           </w:p>
         </w:tc>
@@ -9330,7 +9052,7 @@
               </w:rPr>
             </w:pPr>
             <w:r>
-              <w:t>13.222085</w:t>
+              <w:t>16.574336</w:t>
             </w:r>
           </w:p>
         </w:tc>
@@ -9347,10 +9069,7 @@
               </w:rPr>
             </w:pPr>
             <w:r>
-              <w:t>0.4</w:t>
-            </w:r>
-            <w:r>
-              <w:t>27908</w:t>
+              <w:t>0.499972</w:t>
             </w:r>
           </w:p>
         </w:tc>
@@ -9367,7 +9086,7 @@
               </w:rPr>
             </w:pPr>
             <w:r>
-              <w:t>810706</w:t>
+              <w:t>833073</w:t>
             </w:r>
           </w:p>
         </w:tc>
@@ -9408,7 +9127,7 @@
               </w:rPr>
             </w:pPr>
             <w:r>
-              <w:t>13.001772</w:t>
+              <w:t>16.102812</w:t>
             </w:r>
           </w:p>
         </w:tc>
@@ -9425,10 +9144,7 @@
               </w:rPr>
             </w:pPr>
             <w:r>
-              <w:t>0.4</w:t>
-            </w:r>
-            <w:r>
-              <w:t>20313</w:t>
+              <w:t>0.471524</w:t>
             </w:r>
           </w:p>
         </w:tc>
@@ -9445,7 +9161,7 @@
               </w:rPr>
             </w:pPr>
             <w:r>
-              <w:t>817462</w:t>
+              <w:t>840015</w:t>
             </w:r>
           </w:p>
         </w:tc>
@@ -9486,7 +9202,7 @@
               </w:rPr>
             </w:pPr>
             <w:r>
-              <w:t>12.788681</w:t>
+              <w:t>15.657374</w:t>
             </w:r>
           </w:p>
         </w:tc>
@@ -9503,10 +9219,7 @@
               </w:rPr>
             </w:pPr>
             <w:r>
-              <w:t>0.4</w:t>
-            </w:r>
-            <w:r>
-              <w:t>13091</w:t>
+              <w:t>0.445438</w:t>
             </w:r>
           </w:p>
         </w:tc>
@@ -9523,7 +9236,7 @@
               </w:rPr>
             </w:pPr>
             <w:r>
-              <w:t>824218</w:t>
+              <w:t>846957</w:t>
             </w:r>
           </w:p>
         </w:tc>
@@ -9541,7 +9254,6 @@
                 <w:rFonts w:eastAsiaTheme="minorEastAsia"/>
                 <w:b/>
                 <w:bCs/>
-                <w:i/>
                 <w:iCs/>
                 <w:u w:val="single"/>
                 <w:lang w:val="en-US"/>
@@ -9552,7 +9264,6 @@
                 <w:rFonts w:eastAsiaTheme="minorEastAsia"/>
                 <w:b/>
                 <w:bCs/>
-                <w:i/>
                 <w:iCs/>
                 <w:u w:val="single"/>
                 <w:lang w:val="en-US"/>
@@ -9581,12 +9292,9 @@
             <w:r>
               <w:rPr>
                 <w:b/>
-                <w:bCs/>
-                <w:i/>
-                <w:iCs/>
                 <w:u w:val="single"/>
               </w:rPr>
-              <w:t>12.582463</w:t>
+              <w:t>15.235916</w:t>
             </w:r>
           </w:p>
         </w:tc>
@@ -9610,22 +9318,9 @@
             <w:r>
               <w:rPr>
                 <w:b/>
-                <w:bCs/>
-                <w:i/>
-                <w:iCs/>
                 <w:u w:val="single"/>
               </w:rPr>
-              <w:t>0.4</w:t>
-            </w:r>
-            <w:r>
-              <w:rPr>
-                <w:b/>
-                <w:bCs/>
-                <w:i/>
-                <w:iCs/>
-                <w:u w:val="single"/>
-              </w:rPr>
-              <w:t>06219</w:t>
+              <w:t>0.421458</w:t>
             </w:r>
           </w:p>
         </w:tc>
@@ -9649,12 +9344,9 @@
             <w:r>
               <w:rPr>
                 <w:b/>
-                <w:bCs/>
-                <w:i/>
-                <w:iCs/>
                 <w:u w:val="single"/>
               </w:rPr>
-              <w:t>830974</w:t>
+              <w:t>853899</w:t>
             </w:r>
           </w:p>
         </w:tc>
@@ -9695,7 +9387,7 @@
               </w:rPr>
             </w:pPr>
             <w:r>
-              <w:t>12.382789</w:t>
+              <w:t>14.836553</w:t>
             </w:r>
           </w:p>
         </w:tc>
@@ -9712,7 +9404,7 @@
               </w:rPr>
             </w:pPr>
             <w:r>
-              <w:t>0.199674</w:t>
+              <w:t>0.399363</w:t>
             </w:r>
           </w:p>
         </w:tc>
@@ -9729,205 +9421,7 @@
               </w:rPr>
             </w:pPr>
             <w:r>
-              <w:t>837730</w:t>
-            </w:r>
-          </w:p>
-        </w:tc>
-      </w:tr>
-      <w:tr>
-        <w:tc>
-          <w:tcPr>
-            <w:tcW w:w="704" w:type="dxa"/>
-          </w:tcPr>
-          <w:p>
-            <w:pPr>
-              <w:pStyle w:val="Times14"/>
-              <w:ind w:firstLine="0"/>
-              <w:rPr>
-                <w:rFonts w:eastAsiaTheme="minorEastAsia"/>
-                <w:lang w:val="en-US"/>
-              </w:rPr>
-            </w:pPr>
-            <w:r>
-              <w:rPr>
-                <w:rFonts w:eastAsiaTheme="minorEastAsia"/>
-                <w:lang w:val="en-US"/>
-              </w:rPr>
-              <w:t>26</w:t>
-            </w:r>
-          </w:p>
-        </w:tc>
-        <w:tc>
-          <w:tcPr>
-            <w:tcW w:w="1985" w:type="dxa"/>
-          </w:tcPr>
-          <w:p>
-            <w:pPr>
-              <w:pStyle w:val="Times14"/>
-              <w:ind w:firstLine="0"/>
-            </w:pPr>
-            <w:r>
-              <w:t>12.189353</w:t>
-            </w:r>
-          </w:p>
-        </w:tc>
-        <w:tc>
-          <w:tcPr>
-            <w:tcW w:w="1984" w:type="dxa"/>
-          </w:tcPr>
-          <w:p>
-            <w:pPr>
-              <w:pStyle w:val="Times14"/>
-              <w:ind w:firstLine="0"/>
-            </w:pPr>
-            <w:r>
-              <w:t>0.193435</w:t>
-            </w:r>
-          </w:p>
-        </w:tc>
-        <w:tc>
-          <w:tcPr>
-            <w:tcW w:w="2803" w:type="dxa"/>
-          </w:tcPr>
-          <w:p>
-            <w:pPr>
-              <w:pStyle w:val="Times14"/>
-              <w:ind w:firstLine="0"/>
-            </w:pPr>
-            <w:r>
-              <w:t>844486</w:t>
-            </w:r>
-          </w:p>
-        </w:tc>
-      </w:tr>
-      <w:tr>
-        <w:tc>
-          <w:tcPr>
-            <w:tcW w:w="704" w:type="dxa"/>
-          </w:tcPr>
-          <w:p>
-            <w:pPr>
-              <w:pStyle w:val="Times14"/>
-              <w:ind w:firstLine="0"/>
-              <w:rPr>
-                <w:rFonts w:eastAsiaTheme="minorEastAsia"/>
-                <w:lang w:val="en-US"/>
-              </w:rPr>
-            </w:pPr>
-            <w:r>
-              <w:rPr>
-                <w:rFonts w:eastAsiaTheme="minorEastAsia"/>
-                <w:lang w:val="en-US"/>
-              </w:rPr>
-              <w:t>27</w:t>
-            </w:r>
-          </w:p>
-        </w:tc>
-        <w:tc>
-          <w:tcPr>
-            <w:tcW w:w="1985" w:type="dxa"/>
-          </w:tcPr>
-          <w:p>
-            <w:pPr>
-              <w:pStyle w:val="Times14"/>
-              <w:ind w:firstLine="0"/>
-            </w:pPr>
-            <w:r>
-              <w:t>12.001868</w:t>
-            </w:r>
-          </w:p>
-        </w:tc>
-        <w:tc>
-          <w:tcPr>
-            <w:tcW w:w="1984" w:type="dxa"/>
-          </w:tcPr>
-          <w:p>
-            <w:pPr>
-              <w:pStyle w:val="Times14"/>
-              <w:ind w:firstLine="0"/>
-            </w:pPr>
-            <w:r>
-              <w:t>0.187485</w:t>
-            </w:r>
-          </w:p>
-        </w:tc>
-        <w:tc>
-          <w:tcPr>
-            <w:tcW w:w="2803" w:type="dxa"/>
-          </w:tcPr>
-          <w:p>
-            <w:pPr>
-              <w:pStyle w:val="Times14"/>
-              <w:ind w:firstLine="0"/>
-            </w:pPr>
-            <w:r>
-              <w:t>851242</w:t>
-            </w:r>
-          </w:p>
-        </w:tc>
-      </w:tr>
-      <w:tr>
-        <w:tc>
-          <w:tcPr>
-            <w:tcW w:w="704" w:type="dxa"/>
-          </w:tcPr>
-          <w:p>
-            <w:pPr>
-              <w:pStyle w:val="Times14"/>
-              <w:ind w:firstLine="0"/>
-              <w:rPr>
-                <w:rFonts w:eastAsiaTheme="minorEastAsia"/>
-                <w:lang w:val="en-US"/>
-              </w:rPr>
-            </w:pPr>
-            <w:r>
-              <w:rPr>
-                <w:rFonts w:eastAsiaTheme="minorEastAsia"/>
-                <w:lang w:val="en-US"/>
-              </w:rPr>
-              <w:t>28</w:t>
-            </w:r>
-          </w:p>
-        </w:tc>
-        <w:tc>
-          <w:tcPr>
-            <w:tcW w:w="1985" w:type="dxa"/>
-          </w:tcPr>
-          <w:p>
-            <w:pPr>
-              <w:pStyle w:val="Times14"/>
-              <w:ind w:firstLine="0"/>
-            </w:pPr>
-            <w:r>
-              <w:t>11.820063</w:t>
-            </w:r>
-          </w:p>
-        </w:tc>
-        <w:tc>
-          <w:tcPr>
-            <w:tcW w:w="1984" w:type="dxa"/>
-          </w:tcPr>
-          <w:p>
-            <w:pPr>
-              <w:pStyle w:val="Times14"/>
-              <w:ind w:firstLine="0"/>
-            </w:pPr>
-            <w:r>
-              <w:t>0.181805</w:t>
-            </w:r>
-          </w:p>
-        </w:tc>
-        <w:tc>
-          <w:tcPr>
-            <w:tcW w:w="2803" w:type="dxa"/>
-          </w:tcPr>
-          <w:p>
-            <w:pPr>
-              <w:pStyle w:val="Times14"/>
-              <w:ind w:firstLine="0"/>
-            </w:pPr>
-            <w:r>
-              <w:t>857998</w:t>
+              <w:t>860841</w:t>
             </w:r>
           </w:p>
         </w:tc>
@@ -9938,6 +9432,7 @@
         <w:pStyle w:val="Times14"/>
         <w:rPr>
           <w:rFonts w:eastAsiaTheme="minorEastAsia"/>
+          <w:lang w:val="en-US"/>
         </w:rPr>
       </w:pPr>
     </w:p>
@@ -9958,20 +9453,61 @@
         <w:rPr>
           <w:rFonts w:eastAsiaTheme="minorEastAsia"/>
         </w:rPr>
-        <w:t xml:space="preserve">830974 руб со средним временем пребывания заявки в системе </w:t>
+        <w:t>8</w:t>
       </w:r>
       <w:r>
         <w:rPr>
           <w:rFonts w:eastAsiaTheme="minorEastAsia"/>
           <w:lang w:val="en-US"/>
         </w:rPr>
+        <w:t>53899</w:t>
+      </w:r>
+      <w:r>
+        <w:rPr>
+          <w:rFonts w:eastAsiaTheme="minorEastAsia"/>
+        </w:rPr>
+        <w:t xml:space="preserve"> руб со средним временем пребывания заявки в системе </w:t>
+      </w:r>
+      <w:r>
+        <w:rPr>
+          <w:rFonts w:eastAsiaTheme="minorEastAsia"/>
+          <w:lang w:val="en-US"/>
+        </w:rPr>
         <w:t>U</w:t>
       </w:r>
       <w:r>
         <w:rPr>
           <w:rFonts w:eastAsiaTheme="minorEastAsia"/>
         </w:rPr>
-        <w:t xml:space="preserve"> = 12.58 </w:t>
+        <w:t xml:space="preserve"> = 1</w:t>
+      </w:r>
+      <w:r>
+        <w:rPr>
+          <w:rFonts w:eastAsiaTheme="minorEastAsia"/>
+          <w:lang w:val="en-US"/>
+        </w:rPr>
+        <w:t>5</w:t>
+      </w:r>
+      <w:r>
+        <w:rPr>
+          <w:rFonts w:eastAsiaTheme="minorEastAsia"/>
+        </w:rPr>
+        <w:t>.</w:t>
+      </w:r>
+      <w:r>
+        <w:rPr>
+          <w:rFonts w:eastAsiaTheme="minorEastAsia"/>
+          <w:lang w:val="en-US"/>
+        </w:rPr>
+        <w:t>24</w:t>
+      </w:r>
+      <w:bookmarkStart w:id="23" w:name="_GoBack"/>
+      <w:bookmarkEnd w:id="23"/>
+      <w:r>
+        <w:rPr>
+          <w:rFonts w:eastAsiaTheme="minorEastAsia"/>
+        </w:rPr>
+        <w:t xml:space="preserve"> </w:t>
       </w:r>
       <w:r>
         <w:rPr>
@@ -10029,6 +9565,7 @@
         <w:docPartUnique/>
       </w:docPartObj>
     </w:sdtPr>
+    <w:sdtEndPr/>
     <w:sdtContent>
       <w:p>
         <w:pPr>
@@ -10048,7 +9585,7 @@
           <w:rPr>
             <w:noProof/>
           </w:rPr>
-          <w:t>7</w:t>
+          <w:t>9</w:t>
         </w:r>
         <w:r>
           <w:fldChar w:fldCharType="end"/>
@@ -13471,7 +13008,7 @@
   <a:extraClrSchemeLst/>
   <a:extLst>
     <a:ext uri="{05A4C25C-085E-4340-85A3-A5531E510DB2}">
-      <thm15:themeFamily xmlns:thm15="http://schemas.microsoft.com/office/thememl/2012/main" xmlns="" name="Office Theme" id="{62F939B6-93AF-4DB8-9C6B-D6C7DFDC589F}" vid="{4A3C46E8-61CC-4603-A589-7422A47A8E4A}"/>
+      <thm15:themeFamily xmlns="" xmlns:thm15="http://schemas.microsoft.com/office/thememl/2012/main" name="Office Theme" id="{62F939B6-93AF-4DB8-9C6B-D6C7DFDC589F}" vid="{4A3C46E8-61CC-4603-A589-7422A47A8E4A}"/>
     </a:ext>
   </a:extLst>
 </a:theme>

</xml_diff>